<commit_message>
-Actualización a la última versión del Diagrama de CU del Sistema.
-Actualización y completado de documentos de Especificación de CU.

-Agregación y actualización de Diagramas de Secuencia y de CU individuales.
</commit_message>
<xml_diff>
--- a/Elaboración/Especificaciones CU/Especificacion Caso de Uso Gestionar Bibliografía.docx
+++ b/Elaboración/Especificaciones CU/Especificacion Caso de Uso Gestionar Bibliografía.docx
@@ -578,7 +578,7 @@
           <w:r>
             <w:fldChar w:fldCharType="separate"/>
           </w:r>
-          <w:hyperlink w:anchor="_Toc40365124" w:history="1">
+          <w:hyperlink w:anchor="_Toc40476028" w:history="1">
             <w:r>
               <w:rPr>
                 <w:rStyle w:val="Hipervnculo"/>
@@ -605,7 +605,7 @@
                 <w:noProof/>
                 <w:webHidden/>
               </w:rPr>
-              <w:instrText xml:space="preserve"> PAGEREF _Toc40365124 \h </w:instrText>
+              <w:instrText xml:space="preserve"> PAGEREF _Toc40476028 \h </w:instrText>
             </w:r>
             <w:r>
               <w:rPr>
@@ -649,7 +649,7 @@
               <w:lang w:val="es-AR" w:eastAsia="es-AR"/>
             </w:rPr>
           </w:pPr>
-          <w:hyperlink w:anchor="_Toc40365125" w:history="1">
+          <w:hyperlink w:anchor="_Toc40476029" w:history="1">
             <w:r>
               <w:rPr>
                 <w:rStyle w:val="Hipervnculo"/>
@@ -676,7 +676,7 @@
                 <w:noProof/>
                 <w:webHidden/>
               </w:rPr>
-              <w:instrText xml:space="preserve"> PAGEREF _Toc40365125 \h </w:instrText>
+              <w:instrText xml:space="preserve"> PAGEREF _Toc40476029 \h </w:instrText>
             </w:r>
             <w:r>
               <w:rPr>
@@ -720,7 +720,7 @@
               <w:lang w:val="es-AR" w:eastAsia="es-AR"/>
             </w:rPr>
           </w:pPr>
-          <w:hyperlink w:anchor="_Toc40365126" w:history="1">
+          <w:hyperlink w:anchor="_Toc40476030" w:history="1">
             <w:r>
               <w:rPr>
                 <w:rStyle w:val="Hipervnculo"/>
@@ -747,7 +747,7 @@
                 <w:noProof/>
                 <w:webHidden/>
               </w:rPr>
-              <w:instrText xml:space="preserve"> PAGEREF _Toc40365126 \h </w:instrText>
+              <w:instrText xml:space="preserve"> PAGEREF _Toc40476030 \h </w:instrText>
             </w:r>
             <w:r>
               <w:rPr>
@@ -791,7 +791,7 @@
               <w:lang w:val="es-AR" w:eastAsia="es-AR"/>
             </w:rPr>
           </w:pPr>
-          <w:hyperlink w:anchor="_Toc40365127" w:history="1">
+          <w:hyperlink w:anchor="_Toc40476031" w:history="1">
             <w:r>
               <w:rPr>
                 <w:rStyle w:val="Hipervnculo"/>
@@ -818,7 +818,7 @@
                 <w:noProof/>
                 <w:webHidden/>
               </w:rPr>
-              <w:instrText xml:space="preserve"> PAGEREF _Toc40365127 \h </w:instrText>
+              <w:instrText xml:space="preserve"> PAGEREF _Toc40476031 \h </w:instrText>
             </w:r>
             <w:r>
               <w:rPr>
@@ -862,7 +862,7 @@
               <w:lang w:val="es-AR" w:eastAsia="es-AR"/>
             </w:rPr>
           </w:pPr>
-          <w:hyperlink w:anchor="_Toc40365128" w:history="1">
+          <w:hyperlink w:anchor="_Toc40476032" w:history="1">
             <w:r>
               <w:rPr>
                 <w:rStyle w:val="Hipervnculo"/>
@@ -889,7 +889,7 @@
                 <w:noProof/>
                 <w:webHidden/>
               </w:rPr>
-              <w:instrText xml:space="preserve"> PAGEREF _Toc40365128 \h </w:instrText>
+              <w:instrText xml:space="preserve"> PAGEREF _Toc40476032 \h </w:instrText>
             </w:r>
             <w:r>
               <w:rPr>
@@ -933,7 +933,7 @@
               <w:lang w:val="es-AR" w:eastAsia="es-AR"/>
             </w:rPr>
           </w:pPr>
-          <w:hyperlink w:anchor="_Toc40365129" w:history="1">
+          <w:hyperlink w:anchor="_Toc40476033" w:history="1">
             <w:r>
               <w:rPr>
                 <w:rStyle w:val="Hipervnculo"/>
@@ -960,7 +960,7 @@
                 <w:noProof/>
                 <w:webHidden/>
               </w:rPr>
-              <w:instrText xml:space="preserve"> PAGEREF _Toc40365129 \h </w:instrText>
+              <w:instrText xml:space="preserve"> PAGEREF _Toc40476033 \h </w:instrText>
             </w:r>
             <w:r>
               <w:rPr>
@@ -1004,7 +1004,7 @@
               <w:lang w:val="es-AR" w:eastAsia="es-AR"/>
             </w:rPr>
           </w:pPr>
-          <w:hyperlink w:anchor="_Toc40365130" w:history="1">
+          <w:hyperlink w:anchor="_Toc40476034" w:history="1">
             <w:r>
               <w:rPr>
                 <w:rStyle w:val="Hipervnculo"/>
@@ -1031,7 +1031,7 @@
                 <w:noProof/>
                 <w:webHidden/>
               </w:rPr>
-              <w:instrText xml:space="preserve"> PAGEREF _Toc40365130 \h </w:instrText>
+              <w:instrText xml:space="preserve"> PAGEREF _Toc40476034 \h </w:instrText>
             </w:r>
             <w:r>
               <w:rPr>
@@ -1051,7 +1051,7 @@
                 <w:noProof/>
                 <w:webHidden/>
               </w:rPr>
-              <w:t>6</w:t>
+              <w:t>7</w:t>
             </w:r>
             <w:r>
               <w:rPr>
@@ -1075,7 +1075,7 @@
               <w:lang w:val="es-AR" w:eastAsia="es-AR"/>
             </w:rPr>
           </w:pPr>
-          <w:hyperlink w:anchor="_Toc40365131" w:history="1">
+          <w:hyperlink w:anchor="_Toc40476035" w:history="1">
             <w:r>
               <w:rPr>
                 <w:rStyle w:val="Hipervnculo"/>
@@ -1102,7 +1102,7 @@
                 <w:noProof/>
                 <w:webHidden/>
               </w:rPr>
-              <w:instrText xml:space="preserve"> PAGEREF _Toc40365131 \h </w:instrText>
+              <w:instrText xml:space="preserve"> PAGEREF _Toc40476035 \h </w:instrText>
             </w:r>
             <w:r>
               <w:rPr>
@@ -1122,7 +1122,7 @@
                 <w:noProof/>
                 <w:webHidden/>
               </w:rPr>
-              <w:t>6</w:t>
+              <w:t>7</w:t>
             </w:r>
             <w:r>
               <w:rPr>
@@ -1146,7 +1146,7 @@
               <w:lang w:val="es-AR" w:eastAsia="es-AR"/>
             </w:rPr>
           </w:pPr>
-          <w:hyperlink w:anchor="_Toc40365132" w:history="1">
+          <w:hyperlink w:anchor="_Toc40476036" w:history="1">
             <w:r>
               <w:rPr>
                 <w:rStyle w:val="Hipervnculo"/>
@@ -1173,7 +1173,7 @@
                 <w:noProof/>
                 <w:webHidden/>
               </w:rPr>
-              <w:instrText xml:space="preserve"> PAGEREF _Toc40365132 \h </w:instrText>
+              <w:instrText xml:space="preserve"> PAGEREF _Toc40476036 \h </w:instrText>
             </w:r>
             <w:r>
               <w:rPr>
@@ -1253,7 +1253,7 @@
       </w:pPr>
       <w:bookmarkStart w:id="0" w:name="_Toc228206475"/>
       <w:bookmarkStart w:id="1" w:name="_Toc234686580"/>
-      <w:bookmarkStart w:id="2" w:name="_Toc40365124"/>
+      <w:bookmarkStart w:id="2" w:name="_Toc40476028"/>
       <w:r>
         <w:t>Descripción</w:t>
       </w:r>
@@ -1294,6 +1294,14 @@
       <w:pPr>
         <w:ind w:left="720"/>
       </w:pPr>
+      <w:r>
+        <w:t>Además podrá enviar el programa a revisión al Empleado Secretaría Académica y Departamento una vez que se encuentre finalizado</w:t>
+      </w:r>
+    </w:p>
+    <w:p>
+      <w:pPr>
+        <w:ind w:left="720"/>
+      </w:pPr>
     </w:p>
     <w:p>
       <w:pPr>
@@ -1301,7 +1309,7 @@
       </w:pPr>
       <w:bookmarkStart w:id="3" w:name="_Toc228206476"/>
       <w:bookmarkStart w:id="4" w:name="_Toc234686581"/>
-      <w:bookmarkStart w:id="5" w:name="_Toc40365125"/>
+      <w:bookmarkStart w:id="5" w:name="_Toc40476029"/>
       <w:r>
         <w:t>Actores del CU</w:t>
       </w:r>
@@ -1328,7 +1336,7 @@
       </w:pPr>
       <w:bookmarkStart w:id="6" w:name="_Toc228206477"/>
       <w:bookmarkStart w:id="7" w:name="_Toc234686582"/>
-      <w:bookmarkStart w:id="8" w:name="_Toc40365126"/>
+      <w:bookmarkStart w:id="8" w:name="_Toc40476030"/>
       <w:r>
         <w:t>Precondiciones</w:t>
       </w:r>
@@ -1366,7 +1374,7 @@
       </w:pPr>
       <w:bookmarkStart w:id="9" w:name="_Toc228206478"/>
       <w:bookmarkStart w:id="10" w:name="_Toc234686583"/>
-      <w:bookmarkStart w:id="11" w:name="_Toc40365127"/>
+      <w:bookmarkStart w:id="11" w:name="_Toc40476031"/>
       <w:r>
         <w:t>Flujo de Eventos Normal</w:t>
       </w:r>
@@ -1400,7 +1408,13 @@
         <w:t xml:space="preserve"> - </w:t>
       </w:r>
       <w:r>
-        <w:t xml:space="preserve">Obligatoria y Complementaria, Artículos de Revista, Recursos de Internet y Otros), junto a un botón que permite cargar la bibliografía del Programa anterior, un botón que permite enviar el programa a revisión y otro que permite continuar más tarde. </w:t>
+        <w:t>Obligatoria y Complementaria, Artículos de Revista, Recursos de Internet y Otros), junto a</w:t>
+      </w:r>
+      <w:r>
+        <w:t>l botón "Cargar Bibliografía de Programa Anterior" que permite completar los distintos tipos de bibliografía con los datos correspondientes</w:t>
+      </w:r>
+      <w:r>
+        <w:t xml:space="preserve">, un botón que permite enviar el programa a revisión y otro que permite continuar más tarde. </w:t>
       </w:r>
     </w:p>
     <w:p>
@@ -1448,7 +1462,13 @@
         <w:t>"</w:t>
       </w:r>
       <w:r>
-        <w:t xml:space="preserve"> continúa en el flujo alternativo 1 "Alta de Bibliografía".</w:t>
+        <w:t xml:space="preserve"> co</w:t>
+      </w:r>
+      <w:r>
+        <w:t>ntinúa en el flujo alternativo 1</w:t>
+      </w:r>
+      <w:r>
+        <w:t xml:space="preserve"> "Alta de Bibliografía".</w:t>
       </w:r>
     </w:p>
     <w:p>
@@ -1472,7 +1492,13 @@
         <w:t>Bibliografía</w:t>
       </w:r>
       <w:r>
-        <w:t xml:space="preserve">” continúa en el flujo alternativo 2 “Modificación de </w:t>
+        <w:t>” co</w:t>
+      </w:r>
+      <w:r>
+        <w:t>ntinúa en el flujo alternativo 2</w:t>
+      </w:r>
+      <w:r>
+        <w:t xml:space="preserve"> “Modificación de </w:t>
       </w:r>
       <w:r>
         <w:t>Bibliografía</w:t>
@@ -1490,6 +1516,7 @@
         </w:numPr>
       </w:pPr>
       <w:r>
+        <w:lastRenderedPageBreak/>
         <w:t xml:space="preserve"> </w:t>
       </w:r>
       <w:r>
@@ -1505,7 +1532,13 @@
         <w:t>Bibliografía</w:t>
       </w:r>
       <w:r>
-        <w:t xml:space="preserve">” continúa en el flujo alternativo 3 “Baja de </w:t>
+        <w:t>” co</w:t>
+      </w:r>
+      <w:r>
+        <w:t>ntinúa en el flujo alternativo 3</w:t>
+      </w:r>
+      <w:r>
+        <w:t xml:space="preserve"> “Baja de </w:t>
       </w:r>
       <w:r>
         <w:t>Bibliografía</w:t>
@@ -1516,7 +1549,42 @@
     </w:p>
     <w:p>
       <w:pPr>
-        <w:jc w:val="both"/>
+        <w:pStyle w:val="PSI-Normal"/>
+        <w:numPr>
+          <w:ilvl w:val="0"/>
+          <w:numId w:val="14"/>
+        </w:numPr>
+      </w:pPr>
+      <w:r>
+        <w:t>Una vez realizada la gestión de la Bibliografía se presenta nuevamente la pantalla de Bibliografía.</w:t>
+      </w:r>
+    </w:p>
+    <w:p>
+      <w:pPr>
+        <w:pStyle w:val="PSI-Normal"/>
+        <w:numPr>
+          <w:ilvl w:val="0"/>
+          <w:numId w:val="14"/>
+        </w:numPr>
+      </w:pPr>
+      <w:r>
+        <w:t xml:space="preserve">Si el Profesor presiona el botón "Enviar Programa a Revisión" continúa en el flujo alternativo </w:t>
+      </w:r>
+      <w:r>
+        <w:t>4</w:t>
+      </w:r>
+      <w:r>
+        <w:t xml:space="preserve"> "Enviar a Revisión Formulario Programa".</w:t>
+      </w:r>
+    </w:p>
+    <w:p>
+      <w:pPr>
+        <w:pStyle w:val="PSI-Normal"/>
+      </w:pPr>
+    </w:p>
+    <w:p>
+      <w:pPr>
+        <w:pStyle w:val="PSI-Normal"/>
       </w:pPr>
     </w:p>
     <w:p>
@@ -1525,10 +1593,9 @@
       </w:pPr>
       <w:bookmarkStart w:id="12" w:name="_Toc228206479"/>
       <w:bookmarkStart w:id="13" w:name="_Toc234686584"/>
-      <w:bookmarkStart w:id="14" w:name="_Toc40365128"/>
+      <w:bookmarkStart w:id="14" w:name="_Toc40476032"/>
       <w:proofErr w:type="spellStart"/>
       <w:r>
-        <w:lastRenderedPageBreak/>
         <w:t>Poscondiciones</w:t>
       </w:r>
       <w:bookmarkEnd w:id="12"/>
@@ -1693,7 +1760,7 @@
       </w:pPr>
       <w:bookmarkStart w:id="15" w:name="_Toc228206480"/>
       <w:bookmarkStart w:id="16" w:name="_Toc234686585"/>
-      <w:bookmarkStart w:id="17" w:name="_Toc40365129"/>
+      <w:bookmarkStart w:id="17" w:name="_Toc40476033"/>
       <w:r>
         <w:t>Flujo de Eventos Alternativo</w:t>
       </w:r>
@@ -1712,275 +1779,141 @@
         <w:rPr>
           <w:u w:val="single"/>
         </w:rPr>
-        <w:t xml:space="preserve">Flujo Alternativo 1: </w:t>
-      </w:r>
-    </w:p>
-    <w:p>
-      <w:pPr>
-        <w:pStyle w:val="PSI-Normal"/>
-      </w:pPr>
-      <w:r>
-        <w:t xml:space="preserve">2.1 "Alta de </w:t>
-      </w:r>
-      <w:r>
-        <w:t>Bibliografía</w:t>
-      </w:r>
-      <w:r>
-        <w:t>"</w:t>
-      </w:r>
-    </w:p>
-    <w:p>
-      <w:pPr>
-        <w:pStyle w:val="PSI-Normal"/>
-      </w:pPr>
-      <w:r>
-        <w:tab/>
-      </w:r>
-      <w:r>
-        <w:t xml:space="preserve">2.1.1 Se presenta al </w:t>
-      </w:r>
-      <w:r>
-        <w:t>Profesor</w:t>
-      </w:r>
-      <w:r>
-        <w:t xml:space="preserve"> la pantalla de Alta de </w:t>
-      </w:r>
-      <w:r>
-        <w:t>Bibliografía</w:t>
-      </w:r>
-      <w:r>
-        <w:t>.</w:t>
-      </w:r>
-    </w:p>
-    <w:p>
-      <w:pPr>
-        <w:pStyle w:val="PSI-Normal"/>
-      </w:pPr>
-      <w:r>
-        <w:tab/>
-      </w:r>
-      <w:r>
-        <w:t>2.1.2 El</w:t>
-      </w:r>
-      <w:r>
-        <w:t xml:space="preserve"> </w:t>
-      </w:r>
-      <w:r>
-        <w:t>Profesor</w:t>
-      </w:r>
-      <w:r>
-        <w:t xml:space="preserve"> completa los campos del formulario</w:t>
-      </w:r>
-      <w:r>
-        <w:t xml:space="preserve"> correspondiente a la Bibliografía seleccionada anteriormente</w:t>
-      </w:r>
-      <w:r>
-        <w:t>.</w:t>
-      </w:r>
-    </w:p>
-    <w:p>
-      <w:pPr>
-        <w:pStyle w:val="PSI-Normal"/>
-      </w:pPr>
-      <w:r>
-        <w:tab/>
-      </w:r>
-      <w:r>
-        <w:t>2.1.3 El</w:t>
-      </w:r>
-      <w:r>
-        <w:t xml:space="preserve"> </w:t>
-      </w:r>
-      <w:r>
-        <w:t>Profesor</w:t>
-      </w:r>
-      <w:r>
-        <w:t xml:space="preserve"> presiona el botón “</w:t>
-      </w:r>
-      <w:r>
-        <w:t>Agregar</w:t>
-      </w:r>
-      <w:r>
-        <w:t>”.</w:t>
-      </w:r>
-    </w:p>
-    <w:p>
-      <w:pPr>
-        <w:pStyle w:val="PSI-Normal"/>
-      </w:pPr>
-      <w:r>
-        <w:tab/>
-      </w:r>
-      <w:r>
-        <w:t xml:space="preserve">2.1.4 Se guarda </w:t>
-      </w:r>
-      <w:r>
-        <w:t>la Bibliografía</w:t>
-      </w:r>
-      <w:r>
-        <w:t xml:space="preserve"> en el sistema.</w:t>
-      </w:r>
-    </w:p>
-    <w:p>
-      <w:pPr>
-        <w:pStyle w:val="PSI-Comentario"/>
-        <w:rPr>
-          <w:lang w:val="es-ES"/>
-        </w:rPr>
-      </w:pPr>
-    </w:p>
-    <w:p>
-      <w:pPr>
-        <w:pStyle w:val="PSI-Normal"/>
+        <w:t>Flujo Alternativo 1</w:t>
+      </w:r>
+      <w:r>
         <w:rPr>
           <w:u w:val="single"/>
         </w:rPr>
-      </w:pPr>
-      <w:r>
+        <w:t xml:space="preserve">: </w:t>
+      </w:r>
+    </w:p>
+    <w:p>
+      <w:pPr>
+        <w:pStyle w:val="PSI-Normal"/>
+      </w:pPr>
+      <w:r>
+        <w:t>4</w:t>
+      </w:r>
+      <w:r>
+        <w:t xml:space="preserve">.1 "Alta de </w:t>
+      </w:r>
+      <w:r>
+        <w:t>Bibliografía</w:t>
+      </w:r>
+      <w:r>
+        <w:t>"</w:t>
+      </w:r>
+    </w:p>
+    <w:p>
+      <w:pPr>
+        <w:pStyle w:val="PSI-Normal"/>
+      </w:pPr>
+      <w:r>
+        <w:tab/>
+      </w:r>
+      <w:r>
+        <w:t>4</w:t>
+      </w:r>
+      <w:r>
+        <w:t xml:space="preserve">.1.1 Se presenta al </w:t>
+      </w:r>
+      <w:r>
+        <w:t>Profesor</w:t>
+      </w:r>
+      <w:r>
+        <w:t xml:space="preserve"> la pantalla de Alta de </w:t>
+      </w:r>
+      <w:r>
+        <w:t>Bibliografía</w:t>
+      </w:r>
+      <w:r>
+        <w:t>.</w:t>
+      </w:r>
+    </w:p>
+    <w:p>
+      <w:pPr>
+        <w:pStyle w:val="PSI-Normal"/>
+      </w:pPr>
+      <w:r>
+        <w:tab/>
+      </w:r>
+      <w:r>
+        <w:t>4</w:t>
+      </w:r>
+      <w:r>
+        <w:t>.1.2 El</w:t>
+      </w:r>
+      <w:r>
+        <w:t xml:space="preserve"> </w:t>
+      </w:r>
+      <w:r>
+        <w:t>Profesor</w:t>
+      </w:r>
+      <w:r>
+        <w:t xml:space="preserve"> completa los campos del formulario</w:t>
+      </w:r>
+      <w:r>
+        <w:t xml:space="preserve"> correspondiente a la Bibliografía seleccionada anteriormente</w:t>
+      </w:r>
+      <w:r>
+        <w:t>.</w:t>
+      </w:r>
+    </w:p>
+    <w:p>
+      <w:pPr>
+        <w:pStyle w:val="PSI-Normal"/>
+      </w:pPr>
+      <w:r>
+        <w:tab/>
+      </w:r>
+      <w:r>
+        <w:t>4</w:t>
+      </w:r>
+      <w:r>
+        <w:t>.1.3 El</w:t>
+      </w:r>
+      <w:r>
+        <w:t xml:space="preserve"> </w:t>
+      </w:r>
+      <w:r>
+        <w:t>Profesor</w:t>
+      </w:r>
+      <w:r>
+        <w:t xml:space="preserve"> presiona el botón “</w:t>
+      </w:r>
+      <w:r>
+        <w:t>Agregar</w:t>
+      </w:r>
+      <w:r>
+        <w:t>”.</w:t>
+      </w:r>
+    </w:p>
+    <w:p>
+      <w:pPr>
+        <w:pStyle w:val="PSI-Normal"/>
+      </w:pPr>
+      <w:r>
+        <w:tab/>
+      </w:r>
+      <w:r>
+        <w:t>4</w:t>
+      </w:r>
+      <w:r>
+        <w:t xml:space="preserve">.1.4 Se guarda </w:t>
+      </w:r>
+      <w:r>
+        <w:t>la Bibliografía</w:t>
+      </w:r>
+      <w:r>
+        <w:t xml:space="preserve"> en el sistema.</w:t>
+      </w:r>
+    </w:p>
+    <w:p>
+      <w:pPr>
+        <w:pStyle w:val="PSI-Normal"/>
         <w:rPr>
           <w:u w:val="single"/>
-        </w:rPr>
-        <w:t xml:space="preserve">Flujo Alternativo 2: </w:t>
-      </w:r>
-    </w:p>
-    <w:p>
-      <w:pPr>
-        <w:pStyle w:val="PSI-Normal"/>
-      </w:pPr>
-      <w:r>
-        <w:t xml:space="preserve">3.1 “Modificación de </w:t>
-      </w:r>
-      <w:r>
-        <w:t>Bibliografía</w:t>
-      </w:r>
-      <w:r>
-        <w:t>”</w:t>
-      </w:r>
-    </w:p>
-    <w:p>
-      <w:pPr>
-        <w:pStyle w:val="PSI-Normal"/>
-      </w:pPr>
-      <w:r>
-        <w:tab/>
-      </w:r>
-      <w:r>
-        <w:t xml:space="preserve">3.1.1 Se presenta al </w:t>
-      </w:r>
-      <w:r>
-        <w:t>Profesor</w:t>
-      </w:r>
-      <w:r>
-        <w:t xml:space="preserve"> la pantall</w:t>
-      </w:r>
-      <w:r>
-        <w:t>a con los datos de</w:t>
-      </w:r>
-      <w:r>
-        <w:t xml:space="preserve"> </w:t>
-      </w:r>
-      <w:r>
-        <w:t>l</w:t>
-      </w:r>
-      <w:r>
-        <w:t>a</w:t>
-      </w:r>
-      <w:r>
-        <w:t xml:space="preserve"> </w:t>
-      </w:r>
-      <w:r>
-        <w:t>Bibliografía</w:t>
-      </w:r>
-      <w:r>
-        <w:t>.</w:t>
-      </w:r>
-    </w:p>
-    <w:p>
-      <w:pPr>
-        <w:pStyle w:val="PSI-Normal"/>
-      </w:pPr>
-      <w:r>
-        <w:tab/>
-      </w:r>
-      <w:r>
-        <w:t>3.1.2 El</w:t>
-      </w:r>
-      <w:r>
-        <w:t xml:space="preserve"> </w:t>
-      </w:r>
-      <w:r>
-        <w:t>Profesor</w:t>
-      </w:r>
-      <w:r>
-        <w:t xml:space="preserve"> modifica los campos del formulario</w:t>
-      </w:r>
-      <w:r>
-        <w:t xml:space="preserve"> correspondiente a la Bibliografía seleccionada anteriormente.</w:t>
-      </w:r>
-    </w:p>
-    <w:p>
-      <w:pPr>
-        <w:pStyle w:val="PSI-Normal"/>
-      </w:pPr>
-      <w:r>
-        <w:tab/>
-      </w:r>
-      <w:r>
-        <w:t>3.1.3 El</w:t>
-      </w:r>
-      <w:r>
-        <w:t xml:space="preserve"> </w:t>
-      </w:r>
-      <w:r>
-        <w:t>Profesor</w:t>
-      </w:r>
-      <w:r>
-        <w:t xml:space="preserve"> presiona el botón “</w:t>
-      </w:r>
-      <w:r>
-        <w:t>Guardar</w:t>
-      </w:r>
-      <w:r>
-        <w:t>”.</w:t>
-      </w:r>
-    </w:p>
-    <w:p>
-      <w:pPr>
-        <w:pStyle w:val="PSI-Normal"/>
-      </w:pPr>
-      <w:r>
-        <w:tab/>
-      </w:r>
-      <w:r>
-        <w:t>3.1.4 Se guar</w:t>
-      </w:r>
-      <w:r>
-        <w:t>dan los cambios de</w:t>
-      </w:r>
-      <w:r>
-        <w:t xml:space="preserve"> </w:t>
-      </w:r>
-      <w:r>
-        <w:t>l</w:t>
-      </w:r>
-      <w:r>
-        <w:t>a</w:t>
-      </w:r>
-      <w:r>
-        <w:t xml:space="preserve"> </w:t>
-      </w:r>
-      <w:r>
-        <w:t>Bibliografía</w:t>
-      </w:r>
-      <w:r>
-        <w:t xml:space="preserve"> en el sistema.</w:t>
-      </w:r>
-    </w:p>
-    <w:p>
-      <w:pPr>
-        <w:pStyle w:val="PSI-Comentario"/>
-        <w:rPr>
-          <w:lang w:val="es-ES"/>
         </w:rPr>
       </w:pPr>
     </w:p>
@@ -2012,20 +1945,205 @@
           <w:u w:val="single"/>
         </w:rPr>
         <w:lastRenderedPageBreak/>
-        <w:t xml:space="preserve">Flujo Alternativo 3: </w:t>
-      </w:r>
-    </w:p>
-    <w:p>
-      <w:pPr>
-        <w:pStyle w:val="PSI-Normal"/>
-      </w:pPr>
-      <w:r>
-        <w:t xml:space="preserve">4.1 "Baja de </w:t>
+        <w:t>Flujo Alternativo 2</w:t>
+      </w:r>
+      <w:r>
+        <w:rPr>
+          <w:u w:val="single"/>
+        </w:rPr>
+        <w:t xml:space="preserve">: </w:t>
+      </w:r>
+    </w:p>
+    <w:p>
+      <w:pPr>
+        <w:pStyle w:val="PSI-Normal"/>
+      </w:pPr>
+      <w:r>
+        <w:t>5</w:t>
+      </w:r>
+      <w:r>
+        <w:t xml:space="preserve">.1 “Modificación de </w:t>
       </w:r>
       <w:r>
         <w:t>Bibliografía</w:t>
       </w:r>
       <w:r>
+        <w:t>”</w:t>
+      </w:r>
+    </w:p>
+    <w:p>
+      <w:pPr>
+        <w:pStyle w:val="PSI-Normal"/>
+      </w:pPr>
+      <w:r>
+        <w:tab/>
+      </w:r>
+      <w:r>
+        <w:t>5</w:t>
+      </w:r>
+      <w:r>
+        <w:t xml:space="preserve">.1.1 Se presenta al </w:t>
+      </w:r>
+      <w:r>
+        <w:t>Profesor</w:t>
+      </w:r>
+      <w:r>
+        <w:t xml:space="preserve"> la pantall</w:t>
+      </w:r>
+      <w:r>
+        <w:t>a con los datos de</w:t>
+      </w:r>
+      <w:r>
+        <w:t xml:space="preserve"> </w:t>
+      </w:r>
+      <w:r>
+        <w:t>l</w:t>
+      </w:r>
+      <w:r>
+        <w:t>a</w:t>
+      </w:r>
+      <w:r>
+        <w:t xml:space="preserve"> </w:t>
+      </w:r>
+      <w:r>
+        <w:t>Bibliografía</w:t>
+      </w:r>
+      <w:r>
+        <w:t>.</w:t>
+      </w:r>
+    </w:p>
+    <w:p>
+      <w:pPr>
+        <w:pStyle w:val="PSI-Normal"/>
+      </w:pPr>
+      <w:r>
+        <w:tab/>
+      </w:r>
+      <w:r>
+        <w:t>5</w:t>
+      </w:r>
+      <w:r>
+        <w:t>.1.2 El</w:t>
+      </w:r>
+      <w:r>
+        <w:t xml:space="preserve"> </w:t>
+      </w:r>
+      <w:r>
+        <w:t>Profesor</w:t>
+      </w:r>
+      <w:r>
+        <w:t xml:space="preserve"> modifica los campos del formulario</w:t>
+      </w:r>
+      <w:r>
+        <w:t xml:space="preserve"> correspondiente a la Bibliografía seleccionada anteriormente.</w:t>
+      </w:r>
+    </w:p>
+    <w:p>
+      <w:pPr>
+        <w:pStyle w:val="PSI-Normal"/>
+      </w:pPr>
+      <w:r>
+        <w:tab/>
+      </w:r>
+      <w:r>
+        <w:t>5</w:t>
+      </w:r>
+      <w:r>
+        <w:t>.1.3 El</w:t>
+      </w:r>
+      <w:r>
+        <w:t xml:space="preserve"> </w:t>
+      </w:r>
+      <w:r>
+        <w:t>Profesor</w:t>
+      </w:r>
+      <w:r>
+        <w:t xml:space="preserve"> presiona el botón “</w:t>
+      </w:r>
+      <w:r>
+        <w:t>Guardar</w:t>
+      </w:r>
+      <w:r>
+        <w:t>”.</w:t>
+      </w:r>
+    </w:p>
+    <w:p>
+      <w:pPr>
+        <w:pStyle w:val="PSI-Normal"/>
+      </w:pPr>
+      <w:r>
+        <w:tab/>
+      </w:r>
+      <w:r>
+        <w:t>5</w:t>
+      </w:r>
+      <w:r>
+        <w:t>.1.4 Se guar</w:t>
+      </w:r>
+      <w:r>
+        <w:t>dan los cambios de</w:t>
+      </w:r>
+      <w:r>
+        <w:t xml:space="preserve"> </w:t>
+      </w:r>
+      <w:r>
+        <w:t>l</w:t>
+      </w:r>
+      <w:r>
+        <w:t>a</w:t>
+      </w:r>
+      <w:r>
+        <w:t xml:space="preserve"> </w:t>
+      </w:r>
+      <w:r>
+        <w:t>Bibliografía</w:t>
+      </w:r>
+      <w:r>
+        <w:t xml:space="preserve"> en el sistema.</w:t>
+      </w:r>
+    </w:p>
+    <w:p>
+      <w:pPr>
+        <w:pStyle w:val="PSI-Normal"/>
+        <w:rPr>
+          <w:u w:val="single"/>
+        </w:rPr>
+      </w:pPr>
+    </w:p>
+    <w:p>
+      <w:pPr>
+        <w:pStyle w:val="PSI-Normal"/>
+        <w:rPr>
+          <w:u w:val="single"/>
+        </w:rPr>
+      </w:pPr>
+      <w:r>
+        <w:rPr>
+          <w:u w:val="single"/>
+        </w:rPr>
+        <w:t>Flujo Alternativo 3</w:t>
+      </w:r>
+      <w:r>
+        <w:rPr>
+          <w:u w:val="single"/>
+        </w:rPr>
+        <w:t xml:space="preserve">: </w:t>
+      </w:r>
+    </w:p>
+    <w:p>
+      <w:pPr>
+        <w:pStyle w:val="PSI-Normal"/>
+      </w:pPr>
+      <w:r>
+        <w:t>6</w:t>
+      </w:r>
+      <w:r>
+        <w:t xml:space="preserve">.1 "Baja de </w:t>
+      </w:r>
+      <w:r>
+        <w:t>Bibliografía</w:t>
+      </w:r>
+      <w:r>
         <w:t>"</w:t>
       </w:r>
     </w:p>
@@ -2037,7 +2155,10 @@
         <w:tab/>
       </w:r>
       <w:r>
-        <w:t xml:space="preserve">4.1.1 Se presenta al </w:t>
+        <w:t>6</w:t>
+      </w:r>
+      <w:r>
+        <w:t xml:space="preserve">.1.1 Se presenta al </w:t>
       </w:r>
       <w:r>
         <w:t>Profesor</w:t>
@@ -2054,7 +2175,10 @@
         <w:tab/>
       </w:r>
       <w:r>
-        <w:t>4.1.2 El</w:t>
+        <w:t>6</w:t>
+      </w:r>
+      <w:r>
+        <w:t>.1.2 El</w:t>
       </w:r>
       <w:r>
         <w:t xml:space="preserve"> </w:t>
@@ -2077,7 +2201,10 @@
         <w:tab/>
       </w:r>
       <w:r>
-        <w:t>4.1.3 La</w:t>
+        <w:t>6</w:t>
+      </w:r>
+      <w:r>
+        <w:t>.1.3 La</w:t>
       </w:r>
       <w:r>
         <w:t xml:space="preserve"> </w:t>
@@ -2092,7 +2219,80 @@
     <w:p>
       <w:pPr>
         <w:pStyle w:val="PSI-Normal"/>
-      </w:pPr>
+        <w:rPr>
+          <w:u w:val="single"/>
+        </w:rPr>
+      </w:pPr>
+    </w:p>
+    <w:p>
+      <w:pPr>
+        <w:pStyle w:val="PSI-Normal"/>
+        <w:rPr>
+          <w:u w:val="single"/>
+        </w:rPr>
+      </w:pPr>
+      <w:r>
+        <w:rPr>
+          <w:u w:val="single"/>
+        </w:rPr>
+        <w:t>Flujo Alternativo 4</w:t>
+      </w:r>
+      <w:r>
+        <w:rPr>
+          <w:u w:val="single"/>
+        </w:rPr>
+        <w:t xml:space="preserve">: </w:t>
+      </w:r>
+    </w:p>
+    <w:p>
+      <w:pPr>
+        <w:pStyle w:val="PSI-Normal"/>
+      </w:pPr>
+      <w:r>
+        <w:t>8.1 "Enviar a Revisión Formulario Programa"</w:t>
+      </w:r>
+    </w:p>
+    <w:p>
+      <w:pPr>
+        <w:pStyle w:val="PSI-Normal"/>
+      </w:pPr>
+      <w:r>
+        <w:tab/>
+        <w:t>8.1.1 Se presenta al profesor la pantalla "Bibliografía"</w:t>
+      </w:r>
+    </w:p>
+    <w:p>
+      <w:pPr>
+        <w:pStyle w:val="PSI-Normal"/>
+      </w:pPr>
+      <w:r>
+        <w:tab/>
+        <w:t>8.1.2 El profesor presiona el botón "Enviar a Revisión".</w:t>
+      </w:r>
+    </w:p>
+    <w:p>
+      <w:pPr>
+        <w:pStyle w:val="PSI-Normal"/>
+      </w:pPr>
+      <w:r>
+        <w:tab/>
+        <w:t xml:space="preserve">8.1.3 </w:t>
+      </w:r>
+      <w:r>
+        <w:t>El sistema de forma automática envía</w:t>
+      </w:r>
+      <w:r>
+        <w:t xml:space="preserve"> el programa a revisión y notifica</w:t>
+      </w:r>
+      <w:r>
+        <w:t xml:space="preserve"> al empleado Secretaría Académica y Director de Departamento correspondiente, con el objetivo de informar sobr</w:t>
+      </w:r>
+      <w:r>
+        <w:t>e la disponibilidad del mismo</w:t>
+      </w:r>
+      <w:r>
+        <w:t>.</w:t>
+      </w:r>
     </w:p>
     <w:p>
       <w:pPr>
@@ -2200,22 +2400,13 @@
     </w:p>
     <w:p>
       <w:pPr>
-        <w:pStyle w:val="PSI-Normal"/>
-      </w:pPr>
-    </w:p>
-    <w:p>
-      <w:pPr>
-        <w:pStyle w:val="PSI-Normal"/>
-      </w:pPr>
-    </w:p>
-    <w:p>
-      <w:pPr>
         <w:pStyle w:val="PSI-Ttulo1"/>
       </w:pPr>
       <w:bookmarkStart w:id="18" w:name="_Toc228206481"/>
       <w:bookmarkStart w:id="19" w:name="_Toc234686586"/>
-      <w:bookmarkStart w:id="20" w:name="_Toc40365130"/>
-      <w:r>
+      <w:bookmarkStart w:id="20" w:name="_Toc40476034"/>
+      <w:r>
+        <w:lastRenderedPageBreak/>
         <w:t>Diagramas Asociados</w:t>
       </w:r>
       <w:bookmarkEnd w:id="18"/>
@@ -2232,7 +2423,7 @@
       <w:pPr>
         <w:pStyle w:val="PSI-Ttulo2"/>
       </w:pPr>
-      <w:bookmarkStart w:id="21" w:name="_Toc40365131"/>
+      <w:bookmarkStart w:id="21" w:name="_Toc40476035"/>
       <w:r>
         <w:t>Diagrama de Casos de Uso</w:t>
       </w:r>
@@ -2250,9 +2441,9 @@
         </w:rPr>
         <w:drawing>
           <wp:inline distT="0" distB="0" distL="0" distR="0">
-            <wp:extent cx="5400040" cy="2906391"/>
+            <wp:extent cx="5400040" cy="2790021"/>
             <wp:effectExtent l="19050" t="0" r="0" b="0"/>
-            <wp:docPr id="1" name="Imagen 1" descr="C:\xampp\htdocs\vaspa\Elaboración\Diagramas de CU individuales\Diagrama de Casos de Uso - Gestionar Programa.jpg"/>
+            <wp:docPr id="8" name="Imagen 1" descr="C:\xampp\htdocs\vaspa\Elaboración\Diagramas de CU individuales\Diagrama de Casos de Uso - Gestionar Programa.jpg"/>
             <wp:cNvGraphicFramePr>
               <a:graphicFrameLocks xmlns:a="http://schemas.openxmlformats.org/drawingml/2006/main" noChangeAspect="1"/>
             </wp:cNvGraphicFramePr>
@@ -2275,7 +2466,7 @@
                   <pic:spPr bwMode="auto">
                     <a:xfrm>
                       <a:off x="0" y="0"/>
-                      <a:ext cx="5400040" cy="2906391"/>
+                      <a:ext cx="5400040" cy="2790021"/>
                     </a:xfrm>
                     <a:prstGeom prst="rect">
                       <a:avLst/>
@@ -2299,9 +2490,13 @@
       <w:pPr>
         <w:pStyle w:val="PSI-Ttulo2"/>
       </w:pPr>
-      <w:bookmarkStart w:id="22" w:name="_Toc40365132"/>
-      <w:r>
-        <w:lastRenderedPageBreak/>
+    </w:p>
+    <w:p>
+      <w:pPr>
+        <w:pStyle w:val="PSI-Ttulo2"/>
+      </w:pPr>
+      <w:bookmarkStart w:id="22" w:name="_Toc40476036"/>
+      <w:r>
         <w:t>Diagrama de Secuencia</w:t>
       </w:r>
       <w:bookmarkEnd w:id="22"/>
@@ -2395,6 +2590,7 @@
         <w:pStyle w:val="PSI-Normal"/>
       </w:pPr>
       <w:r>
+        <w:lastRenderedPageBreak/>
         <w:t>Baja Bibliografía</w:t>
       </w:r>
     </w:p>
@@ -2484,7 +2680,6 @@
         <w:pStyle w:val="PSI-Normal"/>
       </w:pPr>
       <w:r>
-        <w:lastRenderedPageBreak/>
         <w:t>M</w:t>
       </w:r>
       <w:r>
@@ -5757,7 +5952,7 @@
 </file>
 
 <file path=customXml/itemProps2.xml><?xml version="1.0" encoding="utf-8"?>
-<ds:datastoreItem xmlns:ds="http://schemas.openxmlformats.org/officeDocument/2006/customXml" ds:itemID="{28405A9C-B852-4E72-8429-4CDF6052650C}">
+<ds:datastoreItem xmlns:ds="http://schemas.openxmlformats.org/officeDocument/2006/customXml" ds:itemID="{1C82C921-4991-47DE-AFAA-F716AE8B7315}">
   <ds:schemaRefs>
     <ds:schemaRef ds:uri="http://schemas.openxmlformats.org/officeDocument/2006/bibliography"/>
   </ds:schemaRefs>

</xml_diff>